<commit_message>
Plan update after session 1.
</commit_message>
<xml_diff>
--- a/LYAH - Rough Weekly Plan.docx
+++ b/LYAH - Rough Weekly Plan.docx
@@ -9,8 +9,6 @@
           <w:sz w:val="46"/>
         </w:rPr>
       </w:pPr>
-      <w:bookmarkStart w:id="0" w:name="_GoBack"/>
-      <w:bookmarkEnd w:id="0"/>
       <w:r>
         <w:rPr>
           <w:sz w:val="46"/>
@@ -32,7 +30,7 @@
     <w:tbl>
       <w:tblPr>
         <w:tblStyle w:val="TableGrid"/>
-        <w:tblW w:w="10293" w:type="dxa"/>
+        <w:tblW w:w="10779" w:type="dxa"/>
         <w:tblInd w:w="108" w:type="dxa"/>
         <w:tblLayout w:type="fixed"/>
         <w:tblLook w:val="04A0" w:firstRow="1" w:lastRow="0" w:firstColumn="1" w:lastColumn="0" w:noHBand="0" w:noVBand="1"/>
@@ -40,9 +38,10 @@
       <w:tblGrid>
         <w:gridCol w:w="709"/>
         <w:gridCol w:w="567"/>
-        <w:gridCol w:w="6232"/>
-        <w:gridCol w:w="1505"/>
-        <w:gridCol w:w="1280"/>
+        <w:gridCol w:w="5670"/>
+        <w:gridCol w:w="1281"/>
+        <w:gridCol w:w="1276"/>
+        <w:gridCol w:w="1276"/>
       </w:tblGrid>
       <w:tr>
         <w:tc>
@@ -63,21 +62,35 @@
                 <w:b/>
                 <w:sz w:val="16"/>
               </w:rPr>
-              <w:t>W</w:t>
-            </w:r>
+              <w:t>Web</w:t>
+            </w:r>
+          </w:p>
+        </w:tc>
+        <w:tc>
+          <w:tcPr>
+            <w:tcW w:w="567" w:type="dxa"/>
+          </w:tcPr>
+          <w:p>
+            <w:pPr>
+              <w:rPr>
+                <w:rFonts w:ascii="Verdana" w:hAnsi="Verdana" w:cs="Arial"/>
+                <w:b/>
+                <w:sz w:val="20"/>
+              </w:rPr>
+            </w:pPr>
             <w:r>
               <w:rPr>
                 <w:rFonts w:ascii="Verdana" w:hAnsi="Verdana" w:cs="Arial"/>
                 <w:b/>
                 <w:sz w:val="16"/>
               </w:rPr>
-              <w:t>eb</w:t>
-            </w:r>
-          </w:p>
-        </w:tc>
-        <w:tc>
-          <w:tcPr>
-            <w:tcW w:w="567" w:type="dxa"/>
+              <w:t>Bk</w:t>
+            </w:r>
+          </w:p>
+        </w:tc>
+        <w:tc>
+          <w:tcPr>
+            <w:tcW w:w="5670" w:type="dxa"/>
           </w:tcPr>
           <w:p>
             <w:pPr>
@@ -87,67 +100,67 @@
                 <w:sz w:val="20"/>
               </w:rPr>
             </w:pPr>
-            <w:proofErr w:type="spellStart"/>
             <w:r>
               <w:rPr>
                 <w:rFonts w:ascii="Verdana" w:hAnsi="Verdana" w:cs="Arial"/>
                 <w:b/>
-                <w:sz w:val="16"/>
-              </w:rPr>
-              <w:t>Bk</w:t>
-            </w:r>
-            <w:proofErr w:type="spellEnd"/>
-          </w:p>
-        </w:tc>
-        <w:tc>
-          <w:tcPr>
-            <w:tcW w:w="6232" w:type="dxa"/>
-          </w:tcPr>
-          <w:p>
-            <w:pPr>
-              <w:rPr>
-                <w:rFonts w:ascii="Verdana" w:hAnsi="Verdana" w:cs="Arial"/>
+                <w:sz w:val="20"/>
+              </w:rPr>
+              <w:t>Title</w:t>
+            </w:r>
+          </w:p>
+        </w:tc>
+        <w:tc>
+          <w:tcPr>
+            <w:tcW w:w="1281" w:type="dxa"/>
+          </w:tcPr>
+          <w:p>
+            <w:pPr>
+              <w:rPr>
+                <w:rFonts w:ascii="Verdana" w:eastAsia="Times New Roman" w:hAnsi="Verdana" w:cs="Arial"/>
                 <w:b/>
                 <w:sz w:val="20"/>
-              </w:rPr>
-            </w:pPr>
-            <w:r>
-              <w:rPr>
-                <w:rFonts w:ascii="Verdana" w:hAnsi="Verdana" w:cs="Arial"/>
+                <w:lang w:eastAsia="en-AU"/>
+              </w:rPr>
+            </w:pPr>
+            <w:r>
+              <w:rPr>
+                <w:rFonts w:ascii="Verdana" w:eastAsia="Times New Roman" w:hAnsi="Verdana" w:cs="Arial"/>
                 <w:b/>
                 <w:sz w:val="20"/>
-              </w:rPr>
-              <w:t>Title</w:t>
-            </w:r>
-          </w:p>
-        </w:tc>
-        <w:tc>
-          <w:tcPr>
-            <w:tcW w:w="1505" w:type="dxa"/>
-          </w:tcPr>
-          <w:p>
-            <w:pPr>
-              <w:rPr>
-                <w:rFonts w:ascii="Verdana" w:eastAsia="Times New Roman" w:hAnsi="Verdana" w:cs="Arial"/>
+                <w:lang w:eastAsia="en-AU"/>
+              </w:rPr>
+              <w:t>Difficulty</w:t>
+            </w:r>
+          </w:p>
+        </w:tc>
+        <w:tc>
+          <w:tcPr>
+            <w:tcW w:w="1276" w:type="dxa"/>
+          </w:tcPr>
+          <w:p>
+            <w:pPr>
+              <w:rPr>
+                <w:rFonts w:ascii="Verdana" w:hAnsi="Verdana" w:cs="Arial"/>
                 <w:b/>
-                <w:sz w:val="20"/>
-                <w:lang w:eastAsia="en-AU"/>
-              </w:rPr>
-            </w:pPr>
-            <w:r>
-              <w:rPr>
-                <w:rFonts w:ascii="Verdana" w:eastAsia="Times New Roman" w:hAnsi="Verdana" w:cs="Arial"/>
+                <w:color w:val="000000"/>
+                <w:sz w:val="20"/>
+              </w:rPr>
+            </w:pPr>
+            <w:r>
+              <w:rPr>
+                <w:rFonts w:ascii="Verdana" w:hAnsi="Verdana" w:cs="Arial"/>
                 <w:b/>
-                <w:sz w:val="20"/>
-                <w:lang w:eastAsia="en-AU"/>
-              </w:rPr>
-              <w:t>Difficulty</w:t>
-            </w:r>
-          </w:p>
-        </w:tc>
-        <w:tc>
-          <w:tcPr>
-            <w:tcW w:w="1280" w:type="dxa"/>
+                <w:color w:val="000000"/>
+                <w:sz w:val="20"/>
+              </w:rPr>
+              <w:t>Leader</w:t>
+            </w:r>
+          </w:p>
+        </w:tc>
+        <w:tc>
+          <w:tcPr>
+            <w:tcW w:w="1276" w:type="dxa"/>
             <w:vAlign w:val="bottom"/>
           </w:tcPr>
           <w:p>
@@ -207,7 +220,7 @@
         </w:tc>
         <w:tc>
           <w:tcPr>
-            <w:tcW w:w="6232" w:type="dxa"/>
+            <w:tcW w:w="5670" w:type="dxa"/>
           </w:tcPr>
           <w:p>
             <w:pPr>
@@ -241,7 +254,7 @@
         </w:tc>
         <w:tc>
           <w:tcPr>
-            <w:tcW w:w="1505" w:type="dxa"/>
+            <w:tcW w:w="1281" w:type="dxa"/>
           </w:tcPr>
           <w:p>
             <w:pPr>
@@ -263,7 +276,29 @@
         </w:tc>
         <w:tc>
           <w:tcPr>
-            <w:tcW w:w="1280" w:type="dxa"/>
+            <w:tcW w:w="1276" w:type="dxa"/>
+          </w:tcPr>
+          <w:p>
+            <w:pPr>
+              <w:rPr>
+                <w:rFonts w:ascii="Verdana" w:hAnsi="Verdana" w:cs="Arial"/>
+                <w:color w:val="000000"/>
+                <w:sz w:val="20"/>
+              </w:rPr>
+            </w:pPr>
+            <w:r>
+              <w:rPr>
+                <w:rFonts w:ascii="Verdana" w:hAnsi="Verdana" w:cs="Arial"/>
+                <w:color w:val="000000"/>
+                <w:sz w:val="20"/>
+              </w:rPr>
+              <w:t>Matt</w:t>
+            </w:r>
+          </w:p>
+        </w:tc>
+        <w:tc>
+          <w:tcPr>
+            <w:tcW w:w="1276" w:type="dxa"/>
             <w:vAlign w:val="bottom"/>
           </w:tcPr>
           <w:p>
@@ -329,7 +364,7 @@
         </w:tc>
         <w:tc>
           <w:tcPr>
-            <w:tcW w:w="6232" w:type="dxa"/>
+            <w:tcW w:w="5670" w:type="dxa"/>
           </w:tcPr>
           <w:p>
             <w:pPr>
@@ -363,7 +398,7 @@
         </w:tc>
         <w:tc>
           <w:tcPr>
-            <w:tcW w:w="1505" w:type="dxa"/>
+            <w:tcW w:w="1281" w:type="dxa"/>
           </w:tcPr>
           <w:p>
             <w:pPr>
@@ -385,7 +420,29 @@
         </w:tc>
         <w:tc>
           <w:tcPr>
-            <w:tcW w:w="1280" w:type="dxa"/>
+            <w:tcW w:w="1276" w:type="dxa"/>
+          </w:tcPr>
+          <w:p>
+            <w:pPr>
+              <w:rPr>
+                <w:rFonts w:ascii="Verdana" w:hAnsi="Verdana" w:cs="Arial"/>
+                <w:color w:val="000000"/>
+                <w:sz w:val="20"/>
+              </w:rPr>
+            </w:pPr>
+            <w:r>
+              <w:rPr>
+                <w:rFonts w:ascii="Verdana" w:hAnsi="Verdana" w:cs="Arial"/>
+                <w:color w:val="000000"/>
+                <w:sz w:val="20"/>
+              </w:rPr>
+              <w:t>Sanj</w:t>
+            </w:r>
+          </w:p>
+        </w:tc>
+        <w:tc>
+          <w:tcPr>
+            <w:tcW w:w="1276" w:type="dxa"/>
             <w:vAlign w:val="bottom"/>
           </w:tcPr>
           <w:p>
@@ -457,7 +514,7 @@
         </w:tc>
         <w:tc>
           <w:tcPr>
-            <w:tcW w:w="6232" w:type="dxa"/>
+            <w:tcW w:w="5670" w:type="dxa"/>
             <w:tcBorders>
               <w:bottom w:val="single" w:sz="4" w:space="0" w:color="auto"/>
             </w:tcBorders>
@@ -479,20 +536,8 @@
                   <w:u w:val="single"/>
                   <w:lang w:eastAsia="en-AU"/>
                 </w:rPr>
-                <w:t xml:space="preserve">Types and </w:t>
+                <w:t>Types and Typeclasses</w:t>
               </w:r>
-              <w:proofErr w:type="spellStart"/>
-              <w:r>
-                <w:rPr>
-                  <w:rFonts w:ascii="Verdana" w:eastAsia="Times New Roman" w:hAnsi="Verdana" w:cs="Arial"/>
-                  <w:color w:val="0000FF"/>
-                  <w:sz w:val="20"/>
-                  <w:u w:val="single"/>
-                  <w:lang w:eastAsia="en-AU"/>
-                </w:rPr>
-                <w:t>Typeclasses</w:t>
-              </w:r>
-              <w:proofErr w:type="spellEnd"/>
             </w:hyperlink>
             <w:r>
               <w:rPr>
@@ -506,7 +551,7 @@
         </w:tc>
         <w:tc>
           <w:tcPr>
-            <w:tcW w:w="1505" w:type="dxa"/>
+            <w:tcW w:w="1281" w:type="dxa"/>
             <w:tcBorders>
               <w:bottom w:val="single" w:sz="4" w:space="0" w:color="auto"/>
             </w:tcBorders>
@@ -531,7 +576,32 @@
         </w:tc>
         <w:tc>
           <w:tcPr>
-            <w:tcW w:w="1280" w:type="dxa"/>
+            <w:tcW w:w="1276" w:type="dxa"/>
+            <w:tcBorders>
+              <w:bottom w:val="single" w:sz="4" w:space="0" w:color="auto"/>
+            </w:tcBorders>
+          </w:tcPr>
+          <w:p>
+            <w:pPr>
+              <w:rPr>
+                <w:rFonts w:ascii="Verdana" w:hAnsi="Verdana" w:cs="Arial"/>
+                <w:color w:val="000000"/>
+                <w:sz w:val="20"/>
+              </w:rPr>
+            </w:pPr>
+            <w:r>
+              <w:rPr>
+                <w:rFonts w:ascii="Verdana" w:hAnsi="Verdana" w:cs="Arial"/>
+                <w:color w:val="000000"/>
+                <w:sz w:val="20"/>
+              </w:rPr>
+              <w:t>Jason</w:t>
+            </w:r>
+          </w:p>
+        </w:tc>
+        <w:tc>
+          <w:tcPr>
+            <w:tcW w:w="1276" w:type="dxa"/>
             <w:tcBorders>
               <w:bottom w:val="single" w:sz="4" w:space="0" w:color="auto"/>
             </w:tcBorders>
@@ -590,7 +660,7 @@
         </w:tc>
         <w:tc>
           <w:tcPr>
-            <w:tcW w:w="6232" w:type="dxa"/>
+            <w:tcW w:w="5670" w:type="dxa"/>
             <w:shd w:val="clear" w:color="auto" w:fill="D9D9D9" w:themeFill="background1" w:themeFillShade="D9"/>
           </w:tcPr>
           <w:p>
@@ -613,7 +683,7 @@
         </w:tc>
         <w:tc>
           <w:tcPr>
-            <w:tcW w:w="1505" w:type="dxa"/>
+            <w:tcW w:w="1281" w:type="dxa"/>
             <w:shd w:val="clear" w:color="auto" w:fill="D9D9D9" w:themeFill="background1" w:themeFillShade="D9"/>
           </w:tcPr>
           <w:p>
@@ -628,7 +698,22 @@
         </w:tc>
         <w:tc>
           <w:tcPr>
-            <w:tcW w:w="1280" w:type="dxa"/>
+            <w:tcW w:w="1276" w:type="dxa"/>
+            <w:shd w:val="clear" w:color="auto" w:fill="D9D9D9" w:themeFill="background1" w:themeFillShade="D9"/>
+          </w:tcPr>
+          <w:p>
+            <w:pPr>
+              <w:rPr>
+                <w:rFonts w:ascii="Verdana" w:hAnsi="Verdana" w:cs="Arial"/>
+                <w:color w:val="000000"/>
+                <w:sz w:val="20"/>
+              </w:rPr>
+            </w:pPr>
+          </w:p>
+        </w:tc>
+        <w:tc>
+          <w:tcPr>
+            <w:tcW w:w="1276" w:type="dxa"/>
             <w:shd w:val="clear" w:color="auto" w:fill="D9D9D9" w:themeFill="background1" w:themeFillShade="D9"/>
             <w:vAlign w:val="bottom"/>
           </w:tcPr>
@@ -695,7 +780,7 @@
         </w:tc>
         <w:tc>
           <w:tcPr>
-            <w:tcW w:w="6232" w:type="dxa"/>
+            <w:tcW w:w="5670" w:type="dxa"/>
           </w:tcPr>
           <w:p>
             <w:pPr>
@@ -729,7 +814,7 @@
         </w:tc>
         <w:tc>
           <w:tcPr>
-            <w:tcW w:w="1505" w:type="dxa"/>
+            <w:tcW w:w="1281" w:type="dxa"/>
           </w:tcPr>
           <w:p>
             <w:pPr>
@@ -751,7 +836,31 @@
         </w:tc>
         <w:tc>
           <w:tcPr>
-            <w:tcW w:w="1280" w:type="dxa"/>
+            <w:tcW w:w="1276" w:type="dxa"/>
+          </w:tcPr>
+          <w:p>
+            <w:pPr>
+              <w:rPr>
+                <w:rFonts w:ascii="Verdana" w:hAnsi="Verdana" w:cs="Arial"/>
+                <w:color w:val="000000"/>
+                <w:sz w:val="20"/>
+              </w:rPr>
+            </w:pPr>
+            <w:r>
+              <w:rPr>
+                <w:rFonts w:ascii="Verdana" w:hAnsi="Verdana" w:cs="Arial"/>
+                <w:color w:val="000000"/>
+                <w:sz w:val="20"/>
+              </w:rPr>
+              <w:t>Ed</w:t>
+            </w:r>
+            <w:bookmarkStart w:id="0" w:name="_GoBack"/>
+            <w:bookmarkEnd w:id="0"/>
+          </w:p>
+        </w:tc>
+        <w:tc>
+          <w:tcPr>
+            <w:tcW w:w="1276" w:type="dxa"/>
             <w:vAlign w:val="bottom"/>
           </w:tcPr>
           <w:p>
@@ -823,7 +932,7 @@
         </w:tc>
         <w:tc>
           <w:tcPr>
-            <w:tcW w:w="6232" w:type="dxa"/>
+            <w:tcW w:w="5670" w:type="dxa"/>
             <w:tcBorders>
               <w:bottom w:val="single" w:sz="4" w:space="0" w:color="auto"/>
             </w:tcBorders>
@@ -860,7 +969,7 @@
         </w:tc>
         <w:tc>
           <w:tcPr>
-            <w:tcW w:w="1505" w:type="dxa"/>
+            <w:tcW w:w="1281" w:type="dxa"/>
             <w:tcBorders>
               <w:bottom w:val="single" w:sz="4" w:space="0" w:color="auto"/>
             </w:tcBorders>
@@ -885,7 +994,24 @@
         </w:tc>
         <w:tc>
           <w:tcPr>
-            <w:tcW w:w="1280" w:type="dxa"/>
+            <w:tcW w:w="1276" w:type="dxa"/>
+            <w:tcBorders>
+              <w:bottom w:val="single" w:sz="4" w:space="0" w:color="auto"/>
+            </w:tcBorders>
+          </w:tcPr>
+          <w:p>
+            <w:pPr>
+              <w:rPr>
+                <w:rFonts w:ascii="Verdana" w:hAnsi="Verdana" w:cs="Arial"/>
+                <w:color w:val="000000"/>
+                <w:sz w:val="20"/>
+              </w:rPr>
+            </w:pPr>
+          </w:p>
+        </w:tc>
+        <w:tc>
+          <w:tcPr>
+            <w:tcW w:w="1276" w:type="dxa"/>
             <w:tcBorders>
               <w:bottom w:val="single" w:sz="4" w:space="0" w:color="auto"/>
             </w:tcBorders>
@@ -944,7 +1070,7 @@
         </w:tc>
         <w:tc>
           <w:tcPr>
-            <w:tcW w:w="6232" w:type="dxa"/>
+            <w:tcW w:w="5670" w:type="dxa"/>
             <w:shd w:val="clear" w:color="auto" w:fill="D9D9D9" w:themeFill="background1" w:themeFillShade="D9"/>
           </w:tcPr>
           <w:p>
@@ -967,7 +1093,7 @@
         </w:tc>
         <w:tc>
           <w:tcPr>
-            <w:tcW w:w="1505" w:type="dxa"/>
+            <w:tcW w:w="1281" w:type="dxa"/>
             <w:shd w:val="clear" w:color="auto" w:fill="D9D9D9" w:themeFill="background1" w:themeFillShade="D9"/>
           </w:tcPr>
           <w:p>
@@ -982,7 +1108,22 @@
         </w:tc>
         <w:tc>
           <w:tcPr>
-            <w:tcW w:w="1280" w:type="dxa"/>
+            <w:tcW w:w="1276" w:type="dxa"/>
+            <w:shd w:val="clear" w:color="auto" w:fill="D9D9D9" w:themeFill="background1" w:themeFillShade="D9"/>
+          </w:tcPr>
+          <w:p>
+            <w:pPr>
+              <w:rPr>
+                <w:rFonts w:ascii="Verdana" w:eastAsia="Times New Roman" w:hAnsi="Verdana" w:cs="Arial"/>
+                <w:sz w:val="20"/>
+                <w:lang w:eastAsia="en-AU"/>
+              </w:rPr>
+            </w:pPr>
+          </w:p>
+        </w:tc>
+        <w:tc>
+          <w:tcPr>
+            <w:tcW w:w="1276" w:type="dxa"/>
             <w:shd w:val="clear" w:color="auto" w:fill="D9D9D9" w:themeFill="background1" w:themeFillShade="D9"/>
             <w:vAlign w:val="bottom"/>
           </w:tcPr>
@@ -1039,7 +1180,7 @@
         </w:tc>
         <w:tc>
           <w:tcPr>
-            <w:tcW w:w="6232" w:type="dxa"/>
+            <w:tcW w:w="5670" w:type="dxa"/>
             <w:shd w:val="clear" w:color="auto" w:fill="D9D9D9" w:themeFill="background1" w:themeFillShade="D9"/>
           </w:tcPr>
           <w:p>
@@ -1062,7 +1203,7 @@
         </w:tc>
         <w:tc>
           <w:tcPr>
-            <w:tcW w:w="1505" w:type="dxa"/>
+            <w:tcW w:w="1281" w:type="dxa"/>
             <w:shd w:val="clear" w:color="auto" w:fill="D9D9D9" w:themeFill="background1" w:themeFillShade="D9"/>
           </w:tcPr>
           <w:p>
@@ -1077,7 +1218,22 @@
         </w:tc>
         <w:tc>
           <w:tcPr>
-            <w:tcW w:w="1280" w:type="dxa"/>
+            <w:tcW w:w="1276" w:type="dxa"/>
+            <w:shd w:val="clear" w:color="auto" w:fill="D9D9D9" w:themeFill="background1" w:themeFillShade="D9"/>
+          </w:tcPr>
+          <w:p>
+            <w:pPr>
+              <w:rPr>
+                <w:rFonts w:ascii="Verdana" w:eastAsia="Times New Roman" w:hAnsi="Verdana" w:cs="Arial"/>
+                <w:sz w:val="20"/>
+                <w:lang w:eastAsia="en-AU"/>
+              </w:rPr>
+            </w:pPr>
+          </w:p>
+        </w:tc>
+        <w:tc>
+          <w:tcPr>
+            <w:tcW w:w="1276" w:type="dxa"/>
             <w:shd w:val="clear" w:color="auto" w:fill="D9D9D9" w:themeFill="background1" w:themeFillShade="D9"/>
             <w:vAlign w:val="bottom"/>
           </w:tcPr>
@@ -1144,7 +1300,7 @@
         </w:tc>
         <w:tc>
           <w:tcPr>
-            <w:tcW w:w="6232" w:type="dxa"/>
+            <w:tcW w:w="5670" w:type="dxa"/>
           </w:tcPr>
           <w:p>
             <w:pPr>
@@ -1178,7 +1334,7 @@
         </w:tc>
         <w:tc>
           <w:tcPr>
-            <w:tcW w:w="1505" w:type="dxa"/>
+            <w:tcW w:w="1281" w:type="dxa"/>
           </w:tcPr>
           <w:p>
             <w:pPr>
@@ -1200,7 +1356,21 @@
         </w:tc>
         <w:tc>
           <w:tcPr>
-            <w:tcW w:w="1280" w:type="dxa"/>
+            <w:tcW w:w="1276" w:type="dxa"/>
+          </w:tcPr>
+          <w:p>
+            <w:pPr>
+              <w:rPr>
+                <w:rFonts w:ascii="Verdana" w:hAnsi="Verdana" w:cs="Arial"/>
+                <w:color w:val="000000"/>
+                <w:sz w:val="20"/>
+              </w:rPr>
+            </w:pPr>
+          </w:p>
+        </w:tc>
+        <w:tc>
+          <w:tcPr>
+            <w:tcW w:w="1276" w:type="dxa"/>
             <w:vAlign w:val="bottom"/>
           </w:tcPr>
           <w:p>
@@ -1266,7 +1436,7 @@
         </w:tc>
         <w:tc>
           <w:tcPr>
-            <w:tcW w:w="6232" w:type="dxa"/>
+            <w:tcW w:w="5670" w:type="dxa"/>
           </w:tcPr>
           <w:p>
             <w:pPr>
@@ -1300,37 +1470,43 @@
         </w:tc>
         <w:tc>
           <w:tcPr>
-            <w:tcW w:w="1505" w:type="dxa"/>
-          </w:tcPr>
-          <w:p>
-            <w:pPr>
-              <w:rPr>
-                <w:rFonts w:ascii="Verdana" w:eastAsia="Times New Roman" w:hAnsi="Verdana" w:cs="Arial"/>
-                <w:sz w:val="20"/>
-                <w:lang w:eastAsia="en-AU"/>
-              </w:rPr>
-            </w:pPr>
-            <w:r>
-              <w:rPr>
-                <w:rFonts w:ascii="Verdana" w:eastAsia="Times New Roman" w:hAnsi="Verdana" w:cs="Arial"/>
-                <w:sz w:val="20"/>
-                <w:lang w:eastAsia="en-AU"/>
-              </w:rPr>
-              <w:t>Beg</w:t>
-            </w:r>
-            <w:r>
-              <w:rPr>
-                <w:rFonts w:ascii="Verdana" w:eastAsia="Times New Roman" w:hAnsi="Verdana" w:cs="Arial"/>
-                <w:sz w:val="20"/>
-                <w:lang w:eastAsia="en-AU"/>
-              </w:rPr>
-              <w:t>/Long</w:t>
-            </w:r>
-          </w:p>
-        </w:tc>
-        <w:tc>
-          <w:tcPr>
-            <w:tcW w:w="1280" w:type="dxa"/>
+            <w:tcW w:w="1281" w:type="dxa"/>
+          </w:tcPr>
+          <w:p>
+            <w:pPr>
+              <w:rPr>
+                <w:rFonts w:ascii="Verdana" w:eastAsia="Times New Roman" w:hAnsi="Verdana" w:cs="Arial"/>
+                <w:sz w:val="20"/>
+                <w:lang w:eastAsia="en-AU"/>
+              </w:rPr>
+            </w:pPr>
+            <w:r>
+              <w:rPr>
+                <w:rFonts w:ascii="Verdana" w:eastAsia="Times New Roman" w:hAnsi="Verdana" w:cs="Arial"/>
+                <w:sz w:val="20"/>
+                <w:lang w:eastAsia="en-AU"/>
+              </w:rPr>
+              <w:t>Beg/Long</w:t>
+            </w:r>
+          </w:p>
+        </w:tc>
+        <w:tc>
+          <w:tcPr>
+            <w:tcW w:w="1276" w:type="dxa"/>
+          </w:tcPr>
+          <w:p>
+            <w:pPr>
+              <w:rPr>
+                <w:rFonts w:ascii="Verdana" w:hAnsi="Verdana" w:cs="Arial"/>
+                <w:color w:val="000000"/>
+                <w:sz w:val="20"/>
+              </w:rPr>
+            </w:pPr>
+          </w:p>
+        </w:tc>
+        <w:tc>
+          <w:tcPr>
+            <w:tcW w:w="1276" w:type="dxa"/>
             <w:vAlign w:val="bottom"/>
           </w:tcPr>
           <w:p>
@@ -1396,7 +1572,7 @@
         </w:tc>
         <w:tc>
           <w:tcPr>
-            <w:tcW w:w="6232" w:type="dxa"/>
+            <w:tcW w:w="5670" w:type="dxa"/>
           </w:tcPr>
           <w:p>
             <w:pPr>
@@ -1415,20 +1591,8 @@
                   <w:u w:val="single"/>
                   <w:lang w:eastAsia="en-AU"/>
                 </w:rPr>
-                <w:t xml:space="preserve">Making Our Own Types and </w:t>
+                <w:t>Making Our Own Types and Typeclasses</w:t>
               </w:r>
-              <w:proofErr w:type="spellStart"/>
-              <w:r>
-                <w:rPr>
-                  <w:rFonts w:ascii="Verdana" w:eastAsia="Times New Roman" w:hAnsi="Verdana" w:cs="Arial"/>
-                  <w:color w:val="0000FF"/>
-                  <w:sz w:val="20"/>
-                  <w:u w:val="single"/>
-                  <w:lang w:eastAsia="en-AU"/>
-                </w:rPr>
-                <w:t>Typeclasses</w:t>
-              </w:r>
-              <w:proofErr w:type="spellEnd"/>
             </w:hyperlink>
             <w:r>
               <w:rPr>
@@ -1442,17 +1606,16 @@
         </w:tc>
         <w:tc>
           <w:tcPr>
-            <w:tcW w:w="1505" w:type="dxa"/>
-          </w:tcPr>
-          <w:p>
-            <w:pPr>
-              <w:rPr>
-                <w:rFonts w:ascii="Verdana" w:eastAsia="Times New Roman" w:hAnsi="Verdana" w:cs="Arial"/>
-                <w:sz w:val="20"/>
-                <w:lang w:eastAsia="en-AU"/>
-              </w:rPr>
-            </w:pPr>
-            <w:proofErr w:type="spellStart"/>
+            <w:tcW w:w="1281" w:type="dxa"/>
+          </w:tcPr>
+          <w:p>
+            <w:pPr>
+              <w:rPr>
+                <w:rFonts w:ascii="Verdana" w:eastAsia="Times New Roman" w:hAnsi="Verdana" w:cs="Arial"/>
+                <w:sz w:val="20"/>
+                <w:lang w:eastAsia="en-AU"/>
+              </w:rPr>
+            </w:pPr>
             <w:r>
               <w:rPr>
                 <w:rFonts w:ascii="Verdana" w:eastAsia="Times New Roman" w:hAnsi="Verdana" w:cs="Arial"/>
@@ -1461,12 +1624,25 @@
               </w:rPr>
               <w:t>Int</w:t>
             </w:r>
-            <w:proofErr w:type="spellEnd"/>
-          </w:p>
-        </w:tc>
-        <w:tc>
-          <w:tcPr>
-            <w:tcW w:w="1280" w:type="dxa"/>
+          </w:p>
+        </w:tc>
+        <w:tc>
+          <w:tcPr>
+            <w:tcW w:w="1276" w:type="dxa"/>
+          </w:tcPr>
+          <w:p>
+            <w:pPr>
+              <w:rPr>
+                <w:rFonts w:ascii="Verdana" w:hAnsi="Verdana" w:cs="Arial"/>
+                <w:color w:val="000000"/>
+                <w:sz w:val="20"/>
+              </w:rPr>
+            </w:pPr>
+          </w:p>
+        </w:tc>
+        <w:tc>
+          <w:tcPr>
+            <w:tcW w:w="1276" w:type="dxa"/>
             <w:vAlign w:val="bottom"/>
           </w:tcPr>
           <w:p>
@@ -1532,7 +1708,7 @@
         </w:tc>
         <w:tc>
           <w:tcPr>
-            <w:tcW w:w="6232" w:type="dxa"/>
+            <w:tcW w:w="5670" w:type="dxa"/>
           </w:tcPr>
           <w:p>
             <w:pPr>
@@ -1588,17 +1764,16 @@
         </w:tc>
         <w:tc>
           <w:tcPr>
-            <w:tcW w:w="1505" w:type="dxa"/>
-          </w:tcPr>
-          <w:p>
-            <w:pPr>
-              <w:rPr>
-                <w:rFonts w:ascii="Verdana" w:eastAsia="Times New Roman" w:hAnsi="Verdana" w:cs="Arial"/>
-                <w:sz w:val="20"/>
-                <w:lang w:eastAsia="en-AU"/>
-              </w:rPr>
-            </w:pPr>
-            <w:proofErr w:type="spellStart"/>
+            <w:tcW w:w="1281" w:type="dxa"/>
+          </w:tcPr>
+          <w:p>
+            <w:pPr>
+              <w:rPr>
+                <w:rFonts w:ascii="Verdana" w:eastAsia="Times New Roman" w:hAnsi="Verdana" w:cs="Arial"/>
+                <w:sz w:val="20"/>
+                <w:lang w:eastAsia="en-AU"/>
+              </w:rPr>
+            </w:pPr>
             <w:r>
               <w:rPr>
                 <w:rFonts w:ascii="Verdana" w:eastAsia="Times New Roman" w:hAnsi="Verdana" w:cs="Arial"/>
@@ -1607,12 +1782,25 @@
               </w:rPr>
               <w:t>Int</w:t>
             </w:r>
-            <w:proofErr w:type="spellEnd"/>
-          </w:p>
-        </w:tc>
-        <w:tc>
-          <w:tcPr>
-            <w:tcW w:w="1280" w:type="dxa"/>
+          </w:p>
+        </w:tc>
+        <w:tc>
+          <w:tcPr>
+            <w:tcW w:w="1276" w:type="dxa"/>
+          </w:tcPr>
+          <w:p>
+            <w:pPr>
+              <w:rPr>
+                <w:rFonts w:ascii="Verdana" w:hAnsi="Verdana" w:cs="Arial"/>
+                <w:color w:val="000000"/>
+                <w:sz w:val="20"/>
+              </w:rPr>
+            </w:pPr>
+          </w:p>
+        </w:tc>
+        <w:tc>
+          <w:tcPr>
+            <w:tcW w:w="1276" w:type="dxa"/>
             <w:vAlign w:val="bottom"/>
           </w:tcPr>
           <w:p>
@@ -1682,7 +1870,7 @@
         </w:tc>
         <w:tc>
           <w:tcPr>
-            <w:tcW w:w="6232" w:type="dxa"/>
+            <w:tcW w:w="5670" w:type="dxa"/>
           </w:tcPr>
           <w:p>
             <w:pPr>
@@ -1741,17 +1929,16 @@
         </w:tc>
         <w:tc>
           <w:tcPr>
-            <w:tcW w:w="1505" w:type="dxa"/>
-          </w:tcPr>
-          <w:p>
-            <w:pPr>
-              <w:rPr>
-                <w:rFonts w:ascii="Verdana" w:eastAsia="Times New Roman" w:hAnsi="Verdana" w:cs="Arial"/>
-                <w:sz w:val="20"/>
-                <w:lang w:eastAsia="en-AU"/>
-              </w:rPr>
-            </w:pPr>
-            <w:proofErr w:type="spellStart"/>
+            <w:tcW w:w="1281" w:type="dxa"/>
+          </w:tcPr>
+          <w:p>
+            <w:pPr>
+              <w:rPr>
+                <w:rFonts w:ascii="Verdana" w:eastAsia="Times New Roman" w:hAnsi="Verdana" w:cs="Arial"/>
+                <w:sz w:val="20"/>
+                <w:lang w:eastAsia="en-AU"/>
+              </w:rPr>
+            </w:pPr>
             <w:r>
               <w:rPr>
                 <w:rFonts w:ascii="Verdana" w:eastAsia="Times New Roman" w:hAnsi="Verdana" w:cs="Arial"/>
@@ -1760,12 +1947,25 @@
               </w:rPr>
               <w:t>Int</w:t>
             </w:r>
-            <w:proofErr w:type="spellEnd"/>
-          </w:p>
-        </w:tc>
-        <w:tc>
-          <w:tcPr>
-            <w:tcW w:w="1280" w:type="dxa"/>
+          </w:p>
+        </w:tc>
+        <w:tc>
+          <w:tcPr>
+            <w:tcW w:w="1276" w:type="dxa"/>
+          </w:tcPr>
+          <w:p>
+            <w:pPr>
+              <w:rPr>
+                <w:rFonts w:ascii="Verdana" w:hAnsi="Verdana" w:cs="Arial"/>
+                <w:color w:val="000000"/>
+                <w:sz w:val="20"/>
+              </w:rPr>
+            </w:pPr>
+          </w:p>
+        </w:tc>
+        <w:tc>
+          <w:tcPr>
+            <w:tcW w:w="1276" w:type="dxa"/>
             <w:vAlign w:val="bottom"/>
           </w:tcPr>
           <w:p>
@@ -1831,7 +2031,7 @@
         </w:tc>
         <w:tc>
           <w:tcPr>
-            <w:tcW w:w="6232" w:type="dxa"/>
+            <w:tcW w:w="5670" w:type="dxa"/>
           </w:tcPr>
           <w:p>
             <w:pPr>
@@ -1865,17 +2065,16 @@
         </w:tc>
         <w:tc>
           <w:tcPr>
-            <w:tcW w:w="1505" w:type="dxa"/>
-          </w:tcPr>
-          <w:p>
-            <w:pPr>
-              <w:rPr>
-                <w:rFonts w:ascii="Verdana" w:eastAsia="Times New Roman" w:hAnsi="Verdana" w:cs="Arial"/>
-                <w:sz w:val="20"/>
-                <w:lang w:eastAsia="en-AU"/>
-              </w:rPr>
-            </w:pPr>
-            <w:proofErr w:type="spellStart"/>
+            <w:tcW w:w="1281" w:type="dxa"/>
+          </w:tcPr>
+          <w:p>
+            <w:pPr>
+              <w:rPr>
+                <w:rFonts w:ascii="Verdana" w:eastAsia="Times New Roman" w:hAnsi="Verdana" w:cs="Arial"/>
+                <w:sz w:val="20"/>
+                <w:lang w:eastAsia="en-AU"/>
+              </w:rPr>
+            </w:pPr>
             <w:r>
               <w:rPr>
                 <w:rFonts w:ascii="Verdana" w:eastAsia="Times New Roman" w:hAnsi="Verdana" w:cs="Arial"/>
@@ -1884,12 +2083,25 @@
               </w:rPr>
               <w:t>Int</w:t>
             </w:r>
-            <w:proofErr w:type="spellEnd"/>
-          </w:p>
-        </w:tc>
-        <w:tc>
-          <w:tcPr>
-            <w:tcW w:w="1280" w:type="dxa"/>
+          </w:p>
+        </w:tc>
+        <w:tc>
+          <w:tcPr>
+            <w:tcW w:w="1276" w:type="dxa"/>
+          </w:tcPr>
+          <w:p>
+            <w:pPr>
+              <w:rPr>
+                <w:rFonts w:ascii="Verdana" w:hAnsi="Verdana" w:cs="Arial"/>
+                <w:color w:val="000000"/>
+                <w:sz w:val="20"/>
+              </w:rPr>
+            </w:pPr>
+          </w:p>
+        </w:tc>
+        <w:tc>
+          <w:tcPr>
+            <w:tcW w:w="1276" w:type="dxa"/>
             <w:vAlign w:val="bottom"/>
           </w:tcPr>
           <w:p>
@@ -1955,7 +2167,7 @@
         </w:tc>
         <w:tc>
           <w:tcPr>
-            <w:tcW w:w="6232" w:type="dxa"/>
+            <w:tcW w:w="5670" w:type="dxa"/>
           </w:tcPr>
           <w:p>
             <w:pPr>
@@ -1995,25 +2207,13 @@
                 <w:u w:val="single"/>
                 <w:lang w:eastAsia="en-AU"/>
               </w:rPr>
-              <w:t xml:space="preserve">Functors, Applicative Functors and </w:t>
-            </w:r>
-            <w:proofErr w:type="spellStart"/>
-            <w:r>
-              <w:rPr>
-                <w:rFonts w:ascii="Verdana" w:eastAsia="Times New Roman" w:hAnsi="Verdana" w:cs="Arial"/>
-                <w:color w:val="0000FF"/>
-                <w:sz w:val="20"/>
-                <w:u w:val="single"/>
-                <w:lang w:eastAsia="en-AU"/>
-              </w:rPr>
-              <w:t>Monoids</w:t>
-            </w:r>
-            <w:proofErr w:type="spellEnd"/>
-          </w:p>
-        </w:tc>
-        <w:tc>
-          <w:tcPr>
-            <w:tcW w:w="1505" w:type="dxa"/>
+              <w:t>Functors, Applicative Functors and Monoids</w:t>
+            </w:r>
+          </w:p>
+        </w:tc>
+        <w:tc>
+          <w:tcPr>
+            <w:tcW w:w="1281" w:type="dxa"/>
           </w:tcPr>
           <w:p>
             <w:pPr>
@@ -2035,7 +2235,21 @@
         </w:tc>
         <w:tc>
           <w:tcPr>
-            <w:tcW w:w="1280" w:type="dxa"/>
+            <w:tcW w:w="1276" w:type="dxa"/>
+          </w:tcPr>
+          <w:p>
+            <w:pPr>
+              <w:rPr>
+                <w:rFonts w:ascii="Verdana" w:hAnsi="Verdana" w:cs="Arial"/>
+                <w:color w:val="000000"/>
+                <w:sz w:val="20"/>
+              </w:rPr>
+            </w:pPr>
+          </w:p>
+        </w:tc>
+        <w:tc>
+          <w:tcPr>
+            <w:tcW w:w="1276" w:type="dxa"/>
             <w:vAlign w:val="bottom"/>
           </w:tcPr>
           <w:p>
@@ -2105,7 +2319,7 @@
         </w:tc>
         <w:tc>
           <w:tcPr>
-            <w:tcW w:w="6232" w:type="dxa"/>
+            <w:tcW w:w="5670" w:type="dxa"/>
           </w:tcPr>
           <w:p>
             <w:pPr>
@@ -2145,48 +2359,20 @@
                 <w:u w:val="single"/>
                 <w:lang w:eastAsia="en-AU"/>
               </w:rPr>
-              <w:t xml:space="preserve">Functors, Applicative Functors and </w:t>
-            </w:r>
-            <w:proofErr w:type="spellStart"/>
-            <w:r>
-              <w:rPr>
-                <w:rFonts w:ascii="Verdana" w:eastAsia="Times New Roman" w:hAnsi="Verdana" w:cs="Arial"/>
-                <w:color w:val="0000FF"/>
-                <w:sz w:val="20"/>
-                <w:u w:val="single"/>
-                <w:lang w:eastAsia="en-AU"/>
-              </w:rPr>
-              <w:t>Monoids</w:t>
-            </w:r>
-            <w:proofErr w:type="spellEnd"/>
-            <w:r>
-              <w:rPr>
-                <w:rFonts w:ascii="Verdana" w:hAnsi="Verdana" w:cs="Arial"/>
-                <w:sz w:val="20"/>
-              </w:rPr>
-              <w:t xml:space="preserve"> (Book Chapter 12 “</w:t>
-            </w:r>
-            <w:proofErr w:type="spellStart"/>
-            <w:r>
-              <w:rPr>
-                <w:rFonts w:ascii="Verdana" w:hAnsi="Verdana" w:cs="Arial"/>
-                <w:sz w:val="20"/>
-              </w:rPr>
-              <w:t>Monoids</w:t>
-            </w:r>
-            <w:proofErr w:type="spellEnd"/>
-            <w:r>
-              <w:rPr>
-                <w:rFonts w:ascii="Verdana" w:hAnsi="Verdana" w:cs="Arial"/>
-                <w:sz w:val="20"/>
-              </w:rPr>
-              <w:t>”)</w:t>
-            </w:r>
-          </w:p>
-        </w:tc>
-        <w:tc>
-          <w:tcPr>
-            <w:tcW w:w="1505" w:type="dxa"/>
+              <w:t>Functors, Applicative Functors and Monoids</w:t>
+            </w:r>
+            <w:r>
+              <w:rPr>
+                <w:rFonts w:ascii="Verdana" w:hAnsi="Verdana" w:cs="Arial"/>
+                <w:sz w:val="20"/>
+              </w:rPr>
+              <w:t xml:space="preserve"> (Book Chapter 12 “Monoids”)</w:t>
+            </w:r>
+          </w:p>
+        </w:tc>
+        <w:tc>
+          <w:tcPr>
+            <w:tcW w:w="1281" w:type="dxa"/>
           </w:tcPr>
           <w:p>
             <w:pPr>
@@ -2208,7 +2394,21 @@
         </w:tc>
         <w:tc>
           <w:tcPr>
-            <w:tcW w:w="1280" w:type="dxa"/>
+            <w:tcW w:w="1276" w:type="dxa"/>
+          </w:tcPr>
+          <w:p>
+            <w:pPr>
+              <w:rPr>
+                <w:rFonts w:ascii="Verdana" w:hAnsi="Verdana" w:cs="Arial"/>
+                <w:color w:val="000000"/>
+                <w:sz w:val="20"/>
+              </w:rPr>
+            </w:pPr>
+          </w:p>
+        </w:tc>
+        <w:tc>
+          <w:tcPr>
+            <w:tcW w:w="1276" w:type="dxa"/>
             <w:vAlign w:val="bottom"/>
           </w:tcPr>
           <w:p>
@@ -2274,7 +2474,7 @@
         </w:tc>
         <w:tc>
           <w:tcPr>
-            <w:tcW w:w="6232" w:type="dxa"/>
+            <w:tcW w:w="5670" w:type="dxa"/>
           </w:tcPr>
           <w:p>
             <w:pPr>
@@ -2308,7 +2508,7 @@
         </w:tc>
         <w:tc>
           <w:tcPr>
-            <w:tcW w:w="1505" w:type="dxa"/>
+            <w:tcW w:w="1281" w:type="dxa"/>
           </w:tcPr>
           <w:p>
             <w:pPr>
@@ -2330,7 +2530,21 @@
         </w:tc>
         <w:tc>
           <w:tcPr>
-            <w:tcW w:w="1280" w:type="dxa"/>
+            <w:tcW w:w="1276" w:type="dxa"/>
+          </w:tcPr>
+          <w:p>
+            <w:pPr>
+              <w:rPr>
+                <w:rFonts w:ascii="Verdana" w:hAnsi="Verdana" w:cs="Arial"/>
+                <w:color w:val="000000"/>
+                <w:sz w:val="20"/>
+              </w:rPr>
+            </w:pPr>
+          </w:p>
+        </w:tc>
+        <w:tc>
+          <w:tcPr>
+            <w:tcW w:w="1276" w:type="dxa"/>
             <w:vAlign w:val="center"/>
           </w:tcPr>
           <w:p>
@@ -2396,7 +2610,7 @@
         </w:tc>
         <w:tc>
           <w:tcPr>
-            <w:tcW w:w="6232" w:type="dxa"/>
+            <w:tcW w:w="5670" w:type="dxa"/>
           </w:tcPr>
           <w:p>
             <w:pPr>
@@ -2430,7 +2644,7 @@
         </w:tc>
         <w:tc>
           <w:tcPr>
-            <w:tcW w:w="1505" w:type="dxa"/>
+            <w:tcW w:w="1281" w:type="dxa"/>
           </w:tcPr>
           <w:p>
             <w:pPr>
@@ -2452,7 +2666,21 @@
         </w:tc>
         <w:tc>
           <w:tcPr>
-            <w:tcW w:w="1280" w:type="dxa"/>
+            <w:tcW w:w="1276" w:type="dxa"/>
+          </w:tcPr>
+          <w:p>
+            <w:pPr>
+              <w:rPr>
+                <w:rFonts w:ascii="Verdana" w:hAnsi="Verdana" w:cs="Arial"/>
+                <w:color w:val="000000"/>
+                <w:sz w:val="20"/>
+              </w:rPr>
+            </w:pPr>
+          </w:p>
+        </w:tc>
+        <w:tc>
+          <w:tcPr>
+            <w:tcW w:w="1276" w:type="dxa"/>
             <w:vAlign w:val="center"/>
           </w:tcPr>
           <w:p>
@@ -2518,7 +2746,7 @@
         </w:tc>
         <w:tc>
           <w:tcPr>
-            <w:tcW w:w="6232" w:type="dxa"/>
+            <w:tcW w:w="5670" w:type="dxa"/>
           </w:tcPr>
           <w:p>
             <w:pPr>
@@ -2552,7 +2780,7 @@
         </w:tc>
         <w:tc>
           <w:tcPr>
-            <w:tcW w:w="1505" w:type="dxa"/>
+            <w:tcW w:w="1281" w:type="dxa"/>
           </w:tcPr>
           <w:p>
             <w:pPr>
@@ -2574,7 +2802,21 @@
         </w:tc>
         <w:tc>
           <w:tcPr>
-            <w:tcW w:w="1280" w:type="dxa"/>
+            <w:tcW w:w="1276" w:type="dxa"/>
+          </w:tcPr>
+          <w:p>
+            <w:pPr>
+              <w:rPr>
+                <w:rFonts w:ascii="Verdana" w:hAnsi="Verdana" w:cs="Arial"/>
+                <w:color w:val="000000"/>
+                <w:sz w:val="20"/>
+              </w:rPr>
+            </w:pPr>
+          </w:p>
+        </w:tc>
+        <w:tc>
+          <w:tcPr>
+            <w:tcW w:w="1276" w:type="dxa"/>
             <w:vAlign w:val="center"/>
           </w:tcPr>
           <w:p>
@@ -3138,6 +3380,7 @@
   <w:style w:type="character" w:default="1" w:styleId="DefaultParagraphFont">
     <w:name w:val="Default Paragraph Font"/>
     <w:uiPriority w:val="1"/>
+    <w:semiHidden/>
     <w:unhideWhenUsed/>
   </w:style>
   <w:style w:type="table" w:default="1" w:styleId="TableNormal">
@@ -3549,6 +3792,7 @@
   <w:style w:type="character" w:default="1" w:styleId="DefaultParagraphFont">
     <w:name w:val="Default Paragraph Font"/>
     <w:uiPriority w:val="1"/>
+    <w:semiHidden/>
     <w:unhideWhenUsed/>
   </w:style>
   <w:style w:type="table" w:default="1" w:styleId="TableNormal">
@@ -3982,7 +4226,7 @@
 </file>
 
 <file path=customXml/itemProps1.xml><?xml version="1.0" encoding="utf-8"?>
-<ds:datastoreItem xmlns:ds="http://schemas.openxmlformats.org/officeDocument/2006/customXml" ds:itemID="{3001DD3E-1448-4351-A5D5-BF46F8DB41F7}">
+<ds:datastoreItem xmlns:ds="http://schemas.openxmlformats.org/officeDocument/2006/customXml" ds:itemID="{A1CDF3CC-755F-44F3-8E16-4F81FB117D48}">
   <ds:schemaRefs>
     <ds:schemaRef ds:uri="http://schemas.openxmlformats.org/officeDocument/2006/bibliography"/>
   </ds:schemaRefs>

</xml_diff>